<commit_message>
Modificaciones a la introducción
</commit_message>
<xml_diff>
--- a/Sistema ecommerce.docx
+++ b/Sistema ecommerce.docx
@@ -56,9 +56,7 @@
         <w:spacing w:line="240" w:lineRule="auto"/>
         <w:jc w:val="both"/>
         <w:rPr>
-          <w:rFonts w:ascii="Times New Roman" w:eastAsia="Times New Roman" w:hAnsi="Times New Roman" w:cs="Times New Roman"/>
-          <w:sz w:val="24"/>
-          <w:szCs w:val="24"/>
+          <w:rFonts w:ascii="Arial" w:eastAsia="Times New Roman" w:hAnsi="Arial" w:cs="Arial"/>
           <w:lang w:val="es-MX" w:eastAsia="en-GB"/>
         </w:rPr>
       </w:pPr>
@@ -68,23 +66,7 @@
           <w:color w:val="000000"/>
           <w:lang w:val="es-MX" w:eastAsia="en-GB"/>
         </w:rPr>
-        <w:t xml:space="preserve">En la actualidad, con el constante avance en el desarrollo digital, las empresas y negocios se han visto en la necesidad de adaptarse y utilizar medios electrónicos e internet para mejorar sus sistemas comerciales, con la finalidad de facilitar el proceso de </w:t>
-      </w:r>
-      <w:r>
-        <w:rPr>
-          <w:rFonts w:ascii="Arial" w:eastAsia="Times New Roman" w:hAnsi="Arial" w:cs="Arial"/>
-          <w:color w:val="000000"/>
-          <w:lang w:val="es-MX" w:eastAsia="en-GB"/>
-        </w:rPr>
-        <w:t>compraventa</w:t>
-      </w:r>
-      <w:r>
-        <w:rPr>
-          <w:rFonts w:ascii="Arial" w:eastAsia="Times New Roman" w:hAnsi="Arial" w:cs="Arial"/>
-          <w:color w:val="000000"/>
-          <w:lang w:val="es-MX" w:eastAsia="en-GB"/>
-        </w:rPr>
-        <w:t xml:space="preserve"> y llegar al mayor público posible. </w:t>
+        <w:t>En la actualidad, con el constante avance en el desarrollo digital, las empresas y negocios se han visto en la necesidad de adaptarse y utilizar medios electrónicos e internet para mejorar sus sistemas comerciales, con la finalidad de facilitar el proceso de compraventa y llegar al mayor público posible. </w:t>
       </w:r>
     </w:p>
     <w:p>
@@ -92,9 +74,7 @@
         <w:spacing w:line="240" w:lineRule="auto"/>
         <w:jc w:val="both"/>
         <w:rPr>
-          <w:rFonts w:ascii="Times New Roman" w:eastAsia="Times New Roman" w:hAnsi="Times New Roman" w:cs="Times New Roman"/>
-          <w:sz w:val="24"/>
-          <w:szCs w:val="24"/>
+          <w:rFonts w:ascii="Arial" w:eastAsia="Times New Roman" w:hAnsi="Arial" w:cs="Arial"/>
           <w:lang w:val="es-MX" w:eastAsia="en-GB"/>
         </w:rPr>
       </w:pPr>
@@ -104,23 +84,7 @@
           <w:color w:val="000000"/>
           <w:lang w:val="es-MX" w:eastAsia="en-GB"/>
         </w:rPr>
-        <w:t xml:space="preserve">Así mismo, en </w:t>
-      </w:r>
-      <w:r>
-        <w:rPr>
-          <w:rFonts w:ascii="Arial" w:eastAsia="Times New Roman" w:hAnsi="Arial" w:cs="Arial"/>
-          <w:color w:val="000000"/>
-          <w:lang w:val="es-MX" w:eastAsia="en-GB"/>
-        </w:rPr>
-        <w:t>consecuencia,</w:t>
-      </w:r>
-      <w:r>
-        <w:rPr>
-          <w:rFonts w:ascii="Arial" w:eastAsia="Times New Roman" w:hAnsi="Arial" w:cs="Arial"/>
-          <w:color w:val="000000"/>
-          <w:lang w:val="es-MX" w:eastAsia="en-GB"/>
-        </w:rPr>
-        <w:t xml:space="preserve"> de la actual pandemia por el COVID-19, los consumidores prefieren realizar sus compras desde la seguridad de sus hogares, es por eso </w:t>
+        <w:t xml:space="preserve">Así mismo, en consecuencia, de la actual pandemia por el COVID-19, los consumidores prefieren realizar sus compras desde la seguridad de sus hogares, es por eso </w:t>
       </w:r>
       <w:proofErr w:type="gramStart"/>
       <w:r>
@@ -139,6 +103,14 @@
           <w:lang w:val="es-MX" w:eastAsia="en-GB"/>
         </w:rPr>
         <w:t xml:space="preserve"> el comercio electrónico experimentó un avance sin precedentes. En México, de acuerdo con el Reporte “Venta Online 2021”, elaborado por la Asociación Mexicana de Venta Online (AMVO), el comercio electrónico alcanzó un crecimiento de 81% en comparación con el año anterior, y representa el 9% de las ventas totales al menudeo.</w:t>
+      </w:r>
+      <w:r>
+        <w:rPr>
+          <w:rFonts w:ascii="Arial" w:eastAsia="Times New Roman" w:hAnsi="Arial" w:cs="Arial"/>
+          <w:color w:val="000000"/>
+          <w:lang w:val="es-MX" w:eastAsia="en-GB"/>
+        </w:rPr>
+        <w:t>[1]</w:t>
       </w:r>
     </w:p>
     <w:p>
@@ -146,9 +118,7 @@
         <w:spacing w:line="240" w:lineRule="auto"/>
         <w:jc w:val="both"/>
         <w:rPr>
-          <w:rFonts w:ascii="Times New Roman" w:eastAsia="Times New Roman" w:hAnsi="Times New Roman" w:cs="Times New Roman"/>
-          <w:sz w:val="24"/>
-          <w:szCs w:val="24"/>
+          <w:rFonts w:ascii="Arial" w:eastAsia="Times New Roman" w:hAnsi="Arial" w:cs="Arial"/>
           <w:lang w:val="es-MX" w:eastAsia="en-GB"/>
         </w:rPr>
       </w:pPr>
@@ -158,27 +128,15 @@
           <w:color w:val="000000"/>
           <w:lang w:val="es-MX" w:eastAsia="en-GB"/>
         </w:rPr>
-        <w:t xml:space="preserve">Con lo expuesto anteriormente, se pretende utilizar estas tecnologías para analizar, diseñar y dar una propuesta de implementación de un sistema de gestión de ventas utilizando los medios electrónicos para realizar </w:t>
-      </w:r>
-      <w:r>
-        <w:rPr>
-          <w:rFonts w:ascii="Roboto" w:eastAsia="Times New Roman" w:hAnsi="Roboto" w:cs="Times New Roman"/>
-          <w:color w:val="000000"/>
-          <w:sz w:val="21"/>
-          <w:szCs w:val="21"/>
-          <w:lang w:val="es-MX" w:eastAsia="en-GB"/>
-        </w:rPr>
-        <w:t xml:space="preserve">ventas de componentes para PC, enfocados principalmente en </w:t>
+        <w:t xml:space="preserve">Con lo expuesto anteriormente, se pretende utilizar estas tecnologías para analizar, diseñar y dar una propuesta de implementación de un sistema de gestión de ventas utilizando los medios electrónicos para realizar ventas de componentes para PC, enfocados principalmente en </w:t>
       </w:r>
       <w:proofErr w:type="spellStart"/>
       <w:r>
         <w:rPr>
-          <w:rFonts w:ascii="Roboto" w:eastAsia="Times New Roman" w:hAnsi="Roboto" w:cs="Times New Roman"/>
+          <w:rFonts w:ascii="Arial" w:eastAsia="Times New Roman" w:hAnsi="Arial" w:cs="Arial"/>
           <w:i/>
           <w:iCs/>
           <w:color w:val="000000"/>
-          <w:sz w:val="21"/>
-          <w:szCs w:val="21"/>
           <w:lang w:val="es-MX" w:eastAsia="en-GB"/>
         </w:rPr>
         <w:t>gaming</w:t>
@@ -186,21 +144,94 @@
       <w:proofErr w:type="spellEnd"/>
       <w:r>
         <w:rPr>
-          <w:rFonts w:ascii="Roboto" w:eastAsia="Times New Roman" w:hAnsi="Roboto" w:cs="Times New Roman"/>
-          <w:color w:val="000000"/>
-          <w:sz w:val="21"/>
-          <w:szCs w:val="21"/>
-          <w:lang w:val="es-MX" w:eastAsia="en-GB"/>
-        </w:rPr>
-        <w:t>. Tales como procesadores, tarjetas de video, gabinetes, accesorios, entre otros. Esto</w:t>
-      </w:r>
-      <w:r>
-        <w:rPr>
-          <w:rFonts w:ascii="Arial" w:eastAsia="Times New Roman" w:hAnsi="Arial" w:cs="Arial"/>
-          <w:color w:val="000000"/>
-          <w:lang w:val="es-MX" w:eastAsia="en-GB"/>
-        </w:rPr>
-        <w:t xml:space="preserve"> con el objetivo de gestionar, organizar e incrementar las ventas. </w:t>
+          <w:rFonts w:ascii="Arial" w:eastAsia="Times New Roman" w:hAnsi="Arial" w:cs="Arial"/>
+          <w:color w:val="000000"/>
+          <w:lang w:val="es-MX" w:eastAsia="en-GB"/>
+        </w:rPr>
+        <w:t>. Tales como procesadores, tarjetas de video, gabinetes, accesorios, entre otros. Esto con el objetivo de gestionar, organizar e incrementar las ventas. </w:t>
+      </w:r>
+    </w:p>
+    <w:p>
+      <w:pPr>
+        <w:shd w:val="clear" w:color="auto" w:fill="FFFFFF"/>
+        <w:spacing w:after="0" w:line="405" w:lineRule="atLeast"/>
+        <w:textAlignment w:val="baseline"/>
+        <w:rPr>
+          <w:rFonts w:ascii="Arial" w:eastAsia="Times New Roman" w:hAnsi="Arial" w:cs="Arial"/>
+          <w:color w:val="000000"/>
+          <w:spacing w:val="3"/>
+          <w:lang w:val="es-MX" w:eastAsia="en-GB"/>
+        </w:rPr>
+      </w:pPr>
+      <w:r>
+        <w:rPr>
+          <w:rFonts w:ascii="Arial" w:eastAsia="Times New Roman" w:hAnsi="Arial" w:cs="Arial"/>
+          <w:color w:val="000000"/>
+          <w:spacing w:val="3"/>
+          <w:lang w:val="es-MX" w:eastAsia="en-GB"/>
+        </w:rPr>
+        <w:t xml:space="preserve">[1] </w:t>
+      </w:r>
+      <w:r>
+        <w:rPr>
+          <w:rFonts w:ascii="Arial" w:hAnsi="Arial" w:cs="Arial"/>
+          <w:lang w:val="es-MX"/>
+        </w:rPr>
+        <w:t>Asociación Mexicana de Venta Online</w:t>
+      </w:r>
+      <w:r>
+        <w:rPr>
+          <w:rFonts w:ascii="Arial" w:eastAsia="Times New Roman" w:hAnsi="Arial" w:cs="Arial"/>
+          <w:color w:val="000000"/>
+          <w:spacing w:val="3"/>
+          <w:lang w:val="es-MX" w:eastAsia="en-GB"/>
+        </w:rPr>
+        <w:t xml:space="preserve">, </w:t>
+      </w:r>
+      <w:r>
+        <w:rPr>
+          <w:rFonts w:ascii="Arial" w:hAnsi="Arial" w:cs="Arial"/>
+          <w:lang w:val="es-MX"/>
+        </w:rPr>
+        <w:t>Estudio de venta online 2021</w:t>
+      </w:r>
+      <w:r>
+        <w:rPr>
+          <w:rFonts w:ascii="Arial" w:eastAsia="Times New Roman" w:hAnsi="Arial" w:cs="Arial"/>
+          <w:color w:val="000000"/>
+          <w:spacing w:val="3"/>
+          <w:lang w:val="es-MX" w:eastAsia="en-GB"/>
+        </w:rPr>
+        <w:t xml:space="preserve">. </w:t>
+      </w:r>
+      <w:r>
+        <w:rPr>
+          <w:rFonts w:ascii="Arial" w:eastAsia="Times New Roman" w:hAnsi="Arial" w:cs="Arial"/>
+          <w:color w:val="000000"/>
+          <w:spacing w:val="3"/>
+          <w:lang w:val="es-MX" w:eastAsia="en-GB"/>
+        </w:rPr>
+        <w:t xml:space="preserve">Gobierno de </w:t>
+      </w:r>
+      <w:proofErr w:type="spellStart"/>
+      <w:r>
+        <w:rPr>
+          <w:rFonts w:ascii="Arial" w:eastAsia="Times New Roman" w:hAnsi="Arial" w:cs="Arial"/>
+          <w:color w:val="000000"/>
+          <w:spacing w:val="3"/>
+          <w:lang w:val="es-MX" w:eastAsia="en-GB"/>
+        </w:rPr>
+        <w:t>Mexico</w:t>
+      </w:r>
+      <w:proofErr w:type="spellEnd"/>
+      <w:r>
+        <w:rPr>
+          <w:rFonts w:ascii="Arial" w:eastAsia="Times New Roman" w:hAnsi="Arial" w:cs="Arial"/>
+          <w:color w:val="000000"/>
+          <w:spacing w:val="3"/>
+          <w:lang w:val="es-MX" w:eastAsia="en-GB"/>
+        </w:rPr>
+        <w:t>.</w:t>
       </w:r>
     </w:p>
     <w:p>

</xml_diff>

<commit_message>
Se agrega sección 5.1 Involucrados o Stakeholders
</commit_message>
<xml_diff>
--- a/Sistema ecommerce.docx
+++ b/Sistema ecommerce.docx
@@ -14,7 +14,7 @@
           <w:kern w:val="36"/>
           <w:sz w:val="48"/>
           <w:szCs w:val="48"/>
-          <w:lang w:val="es-MX" w:eastAsia="en-GB"/>
+          <w:lang w:eastAsia="en-GB"/>
         </w:rPr>
       </w:pPr>
       <w:r>
@@ -23,22 +23,30 @@
           <w:kern w:val="36"/>
           <w:sz w:val="32"/>
           <w:szCs w:val="32"/>
-          <w:lang w:val="es-MX" w:eastAsia="en-GB"/>
-        </w:rPr>
-        <w:t xml:space="preserve">1 </w:t>
-      </w:r>
-      <w:proofErr w:type="gramStart"/>
+          <w:lang w:eastAsia="en-GB"/>
+        </w:rPr>
+        <w:t>1</w:t>
+      </w:r>
       <w:r>
         <w:rPr>
           <w:rFonts w:ascii="Calibri" w:eastAsia="Times New Roman" w:hAnsi="Calibri" w:cs="Calibri"/>
           <w:kern w:val="36"/>
           <w:sz w:val="32"/>
           <w:szCs w:val="32"/>
-          <w:lang w:val="es-MX" w:eastAsia="en-GB"/>
-        </w:rPr>
-        <w:t>Introducción</w:t>
-      </w:r>
-      <w:proofErr w:type="gramEnd"/>
+          <w:lang w:eastAsia="en-GB"/>
+        </w:rPr>
+        <w:t>.</w:t>
+      </w:r>
+      <w:r>
+        <w:rPr>
+          <w:rFonts w:ascii="Calibri" w:eastAsia="Times New Roman" w:hAnsi="Calibri" w:cs="Calibri"/>
+          <w:kern w:val="36"/>
+          <w:sz w:val="32"/>
+          <w:szCs w:val="32"/>
+          <w:lang w:eastAsia="en-GB"/>
+        </w:rPr>
+        <w:t xml:space="preserve"> Introducción</w:t>
+      </w:r>
     </w:p>
     <w:p>
       <w:pPr>
@@ -47,7 +55,7 @@
           <w:rFonts w:ascii="Times New Roman" w:eastAsia="Times New Roman" w:hAnsi="Times New Roman" w:cs="Times New Roman"/>
           <w:sz w:val="24"/>
           <w:szCs w:val="24"/>
-          <w:lang w:val="es-MX" w:eastAsia="en-GB"/>
+          <w:lang w:eastAsia="en-GB"/>
         </w:rPr>
       </w:pPr>
     </w:p>
@@ -57,14 +65,14 @@
         <w:jc w:val="both"/>
         <w:rPr>
           <w:rFonts w:ascii="Arial" w:eastAsia="Times New Roman" w:hAnsi="Arial" w:cs="Arial"/>
-          <w:lang w:val="es-MX" w:eastAsia="en-GB"/>
+          <w:lang w:eastAsia="en-GB"/>
         </w:rPr>
       </w:pPr>
       <w:r>
         <w:rPr>
           <w:rFonts w:ascii="Arial" w:eastAsia="Times New Roman" w:hAnsi="Arial" w:cs="Arial"/>
           <w:color w:val="000000"/>
-          <w:lang w:val="es-MX" w:eastAsia="en-GB"/>
+          <w:lang w:eastAsia="en-GB"/>
         </w:rPr>
         <w:t>En la actualidad, con el constante avance en el desarrollo digital, las empresas y negocios se han visto en la necesidad de adaptarse y utilizar medios electrónicos e internet para mejorar sus sistemas comerciales, con la finalidad de facilitar el proceso de compraventa y llegar al mayor público posible. </w:t>
       </w:r>
@@ -75,40 +83,22 @@
         <w:jc w:val="both"/>
         <w:rPr>
           <w:rFonts w:ascii="Arial" w:eastAsia="Times New Roman" w:hAnsi="Arial" w:cs="Arial"/>
-          <w:lang w:val="es-MX" w:eastAsia="en-GB"/>
+          <w:lang w:eastAsia="en-GB"/>
         </w:rPr>
       </w:pPr>
       <w:r>
         <w:rPr>
           <w:rFonts w:ascii="Arial" w:eastAsia="Times New Roman" w:hAnsi="Arial" w:cs="Arial"/>
           <w:color w:val="000000"/>
-          <w:lang w:val="es-MX" w:eastAsia="en-GB"/>
-        </w:rPr>
-        <w:t xml:space="preserve">Así mismo, en consecuencia, de la actual pandemia por el COVID-19, los consumidores prefieren realizar sus compras desde la seguridad de sus hogares, es por eso </w:t>
-      </w:r>
-      <w:proofErr w:type="gramStart"/>
+          <w:lang w:eastAsia="en-GB"/>
+        </w:rPr>
+        <w:t>Así mismo, en consecuencia, de la actual pandemia por el COVID-19, los consumidores prefieren realizar sus compras desde la seguridad de sus hogares, es por eso que el comercio electrónico experimentó un avance sin precedentes. En México, de acuerdo con el Reporte “Venta Online 2021”, elaborado por la Asociación Mexicana de Venta Online (AMVO), el comercio electrónico alcanzó un crecimiento de 81% en comparación con el año anterior, y representa el 9% de las ventas totales al menudeo.</w:t>
+      </w:r>
       <w:r>
         <w:rPr>
           <w:rFonts w:ascii="Arial" w:eastAsia="Times New Roman" w:hAnsi="Arial" w:cs="Arial"/>
           <w:color w:val="000000"/>
-          <w:lang w:val="es-MX" w:eastAsia="en-GB"/>
-        </w:rPr>
-        <w:t>que</w:t>
-      </w:r>
-      <w:proofErr w:type="gramEnd"/>
-      <w:r>
-        <w:rPr>
-          <w:rFonts w:ascii="Arial" w:eastAsia="Times New Roman" w:hAnsi="Arial" w:cs="Arial"/>
-          <w:color w:val="000000"/>
-          <w:lang w:val="es-MX" w:eastAsia="en-GB"/>
-        </w:rPr>
-        <w:t xml:space="preserve"> el comercio electrónico experimentó un avance sin precedentes. En México, de acuerdo con el Reporte “Venta Online 2021”, elaborado por la Asociación Mexicana de Venta Online (AMVO), el comercio electrónico alcanzó un crecimiento de 81% en comparación con el año anterior, y representa el 9% de las ventas totales al menudeo.</w:t>
-      </w:r>
-      <w:r>
-        <w:rPr>
-          <w:rFonts w:ascii="Arial" w:eastAsia="Times New Roman" w:hAnsi="Arial" w:cs="Arial"/>
-          <w:color w:val="000000"/>
-          <w:lang w:val="es-MX" w:eastAsia="en-GB"/>
+          <w:lang w:eastAsia="en-GB"/>
         </w:rPr>
         <w:t>[1]</w:t>
       </w:r>
@@ -119,37 +109,461 @@
         <w:jc w:val="both"/>
         <w:rPr>
           <w:rFonts w:ascii="Arial" w:eastAsia="Times New Roman" w:hAnsi="Arial" w:cs="Arial"/>
-          <w:lang w:val="es-MX" w:eastAsia="en-GB"/>
+          <w:color w:val="000000"/>
+          <w:lang w:eastAsia="en-GB"/>
         </w:rPr>
       </w:pPr>
       <w:r>
         <w:rPr>
           <w:rFonts w:ascii="Arial" w:eastAsia="Times New Roman" w:hAnsi="Arial" w:cs="Arial"/>
           <w:color w:val="000000"/>
-          <w:lang w:val="es-MX" w:eastAsia="en-GB"/>
+          <w:lang w:eastAsia="en-GB"/>
         </w:rPr>
         <w:t xml:space="preserve">Con lo expuesto anteriormente, se pretende utilizar estas tecnologías para analizar, diseñar y dar una propuesta de implementación de un sistema de gestión de ventas utilizando los medios electrónicos para realizar ventas de componentes para PC, enfocados principalmente en </w:t>
       </w:r>
-      <w:proofErr w:type="spellStart"/>
       <w:r>
         <w:rPr>
           <w:rFonts w:ascii="Arial" w:eastAsia="Times New Roman" w:hAnsi="Arial" w:cs="Arial"/>
           <w:i/>
           <w:iCs/>
           <w:color w:val="000000"/>
-          <w:lang w:val="es-MX" w:eastAsia="en-GB"/>
+          <w:lang w:eastAsia="en-GB"/>
         </w:rPr>
         <w:t>gaming</w:t>
       </w:r>
-      <w:proofErr w:type="spellEnd"/>
       <w:r>
         <w:rPr>
           <w:rFonts w:ascii="Arial" w:eastAsia="Times New Roman" w:hAnsi="Arial" w:cs="Arial"/>
           <w:color w:val="000000"/>
-          <w:lang w:val="es-MX" w:eastAsia="en-GB"/>
+          <w:lang w:eastAsia="en-GB"/>
         </w:rPr>
         <w:t>. Tales como procesadores, tarjetas de video, gabinetes, accesorios, entre otros. Esto con el objetivo de gestionar, organizar e incrementar las ventas. </w:t>
       </w:r>
+    </w:p>
+    <w:p>
+      <w:pPr>
+        <w:spacing w:line="240" w:lineRule="auto"/>
+        <w:jc w:val="both"/>
+        <w:rPr>
+          <w:rFonts w:ascii="Arial" w:eastAsia="Times New Roman" w:hAnsi="Arial" w:cs="Arial"/>
+          <w:color w:val="000000"/>
+          <w:lang w:eastAsia="en-GB"/>
+        </w:rPr>
+      </w:pPr>
+    </w:p>
+    <w:p>
+      <w:pPr>
+        <w:pStyle w:val="Heading1"/>
+        <w:spacing w:before="240" w:beforeAutospacing="0" w:after="0" w:afterAutospacing="0"/>
+        <w:jc w:val="both"/>
+      </w:pPr>
+      <w:r>
+        <w:rPr>
+          <w:rFonts w:ascii="Calibri" w:hAnsi="Calibri" w:cs="Calibri"/>
+          <w:b w:val="0"/>
+          <w:bCs w:val="0"/>
+          <w:sz w:val="32"/>
+          <w:szCs w:val="32"/>
+        </w:rPr>
+        <w:t>5 Contexto del problema</w:t>
+      </w:r>
+    </w:p>
+    <w:p/>
+    <w:p>
+      <w:pPr>
+        <w:pStyle w:val="Heading2"/>
+        <w:jc w:val="both"/>
+        <w:rPr>
+          <w:rFonts w:ascii="Calibri" w:hAnsi="Calibri" w:cs="Calibri"/>
+          <w:b/>
+          <w:bCs/>
+          <w:color w:val="auto"/>
+        </w:rPr>
+      </w:pPr>
+      <w:r>
+        <w:rPr>
+          <w:rFonts w:ascii="Calibri" w:hAnsi="Calibri" w:cs="Calibri"/>
+          <w:b/>
+          <w:bCs/>
+          <w:color w:val="auto"/>
+        </w:rPr>
+        <w:t>5.1 Involucrados o Stakeholders</w:t>
+      </w:r>
+    </w:p>
+    <w:p/>
+    <w:tbl>
+      <w:tblPr>
+        <w:tblStyle w:val="TableGrid"/>
+        <w:tblW w:w="0" w:type="auto"/>
+        <w:tblLook w:val="04A0" w:firstRow="1" w:lastRow="0" w:firstColumn="1" w:lastColumn="0" w:noHBand="0" w:noVBand="1"/>
+      </w:tblPr>
+      <w:tblGrid>
+        <w:gridCol w:w="3005"/>
+        <w:gridCol w:w="3005"/>
+        <w:gridCol w:w="3006"/>
+      </w:tblGrid>
+      <w:tr>
+        <w:tc>
+          <w:tcPr>
+            <w:tcW w:w="3005" w:type="dxa"/>
+          </w:tcPr>
+          <w:p>
+            <w:pPr>
+              <w:jc w:val="center"/>
+              <w:rPr>
+                <w:b/>
+                <w:bCs/>
+              </w:rPr>
+            </w:pPr>
+            <w:r>
+              <w:rPr>
+                <w:b/>
+                <w:bCs/>
+              </w:rPr>
+              <w:t>Id del involucrado</w:t>
+            </w:r>
+          </w:p>
+        </w:tc>
+        <w:tc>
+          <w:tcPr>
+            <w:tcW w:w="3005" w:type="dxa"/>
+          </w:tcPr>
+          <w:p>
+            <w:pPr>
+              <w:jc w:val="center"/>
+              <w:rPr>
+                <w:b/>
+                <w:bCs/>
+              </w:rPr>
+            </w:pPr>
+            <w:r>
+              <w:rPr>
+                <w:b/>
+                <w:bCs/>
+              </w:rPr>
+              <w:t>Nombre del involucrado</w:t>
+            </w:r>
+          </w:p>
+        </w:tc>
+        <w:tc>
+          <w:tcPr>
+            <w:tcW w:w="3006" w:type="dxa"/>
+          </w:tcPr>
+          <w:p>
+            <w:pPr>
+              <w:jc w:val="center"/>
+              <w:rPr>
+                <w:b/>
+                <w:bCs/>
+              </w:rPr>
+            </w:pPr>
+            <w:r>
+              <w:rPr>
+                <w:b/>
+                <w:bCs/>
+              </w:rPr>
+              <w:t>Descripción</w:t>
+            </w:r>
+          </w:p>
+        </w:tc>
+      </w:tr>
+      <w:tr>
+        <w:tc>
+          <w:tcPr>
+            <w:tcW w:w="3005" w:type="dxa"/>
+          </w:tcPr>
+          <w:p>
+            <w:r>
+              <w:t>Rep_store</w:t>
+            </w:r>
+          </w:p>
+        </w:tc>
+        <w:tc>
+          <w:tcPr>
+            <w:tcW w:w="3005" w:type="dxa"/>
+          </w:tcPr>
+          <w:p>
+            <w:r>
+              <w:t xml:space="preserve">Representante de tienda gammer. </w:t>
+            </w:r>
+          </w:p>
+        </w:tc>
+        <w:tc>
+          <w:tcPr>
+            <w:tcW w:w="3006" w:type="dxa"/>
+          </w:tcPr>
+          <w:p>
+            <w:r>
+              <w:t>Representa a todos los usuarios posibles del sistema.</w:t>
+            </w:r>
+          </w:p>
+          <w:p>
+            <w:r>
+              <w:t>S</w:t>
+            </w:r>
+            <w:r>
+              <w:t>e encarga del s</w:t>
+            </w:r>
+            <w:r>
+              <w:t>eguimiento del desarrollo del proyecto.</w:t>
+            </w:r>
+            <w:r>
+              <w:t xml:space="preserve"> </w:t>
+            </w:r>
+            <w:r>
+              <w:t xml:space="preserve">Aprueba </w:t>
+            </w:r>
+            <w:r>
+              <w:t xml:space="preserve">los cambios y avances realizados en el sistema. </w:t>
+            </w:r>
+          </w:p>
+          <w:p>
+            <w:r>
+              <w:t>Su interés es aumentar sus ventas con las facilidades que el comercio en línea ofrece.</w:t>
+            </w:r>
+          </w:p>
+        </w:tc>
+      </w:tr>
+      <w:tr>
+        <w:tc>
+          <w:tcPr>
+            <w:tcW w:w="3005" w:type="dxa"/>
+          </w:tcPr>
+          <w:p>
+            <w:r>
+              <w:t>Enc_inv</w:t>
+            </w:r>
+          </w:p>
+        </w:tc>
+        <w:tc>
+          <w:tcPr>
+            <w:tcW w:w="3005" w:type="dxa"/>
+          </w:tcPr>
+          <w:p>
+            <w:r>
+              <w:t>Encargado de inventario</w:t>
+            </w:r>
+          </w:p>
+        </w:tc>
+        <w:tc>
+          <w:tcPr>
+            <w:tcW w:w="3006" w:type="dxa"/>
+          </w:tcPr>
+          <w:p>
+            <w:r>
+              <w:t>Accede a la base de datos y se asegura</w:t>
+            </w:r>
+            <w:r>
+              <w:t xml:space="preserve"> de</w:t>
+            </w:r>
+            <w:r>
+              <w:t xml:space="preserve"> </w:t>
+            </w:r>
+            <w:r>
+              <w:t xml:space="preserve">que los productos se encuentren </w:t>
+            </w:r>
+            <w:r>
+              <w:t>en existencia.</w:t>
+            </w:r>
+            <w:r>
+              <w:t xml:space="preserve"> Su interés es que el sistema le facilite el manejo de la base de datos, tanto para consultar como para manipular los datos almacenados.</w:t>
+            </w:r>
+          </w:p>
+        </w:tc>
+      </w:tr>
+      <w:tr>
+        <w:tc>
+          <w:tcPr>
+            <w:tcW w:w="3005" w:type="dxa"/>
+          </w:tcPr>
+          <w:p>
+            <w:r>
+              <w:t>Enc_ventas</w:t>
+            </w:r>
+          </w:p>
+        </w:tc>
+        <w:tc>
+          <w:tcPr>
+            <w:tcW w:w="3005" w:type="dxa"/>
+          </w:tcPr>
+          <w:p>
+            <w:r>
+              <w:t>Encargado de ventas</w:t>
+            </w:r>
+          </w:p>
+        </w:tc>
+        <w:tc>
+          <w:tcPr>
+            <w:tcW w:w="3006" w:type="dxa"/>
+          </w:tcPr>
+          <w:p>
+            <w:r>
+              <w:t>Es el r</w:t>
+            </w:r>
+            <w:r>
+              <w:t>esponsable de las ventas</w:t>
+            </w:r>
+            <w:r>
+              <w:t>.</w:t>
+            </w:r>
+            <w:r>
+              <w:t xml:space="preserve"> </w:t>
+            </w:r>
+            <w:r>
+              <w:t>Desde</w:t>
+            </w:r>
+            <w:r>
+              <w:t xml:space="preserve"> la recepción de </w:t>
+            </w:r>
+            <w:r>
+              <w:t xml:space="preserve">los </w:t>
+            </w:r>
+            <w:r>
+              <w:t xml:space="preserve">pedidos </w:t>
+            </w:r>
+            <w:r>
+              <w:t>hasta el</w:t>
+            </w:r>
+            <w:r>
+              <w:t xml:space="preserve"> envío </w:t>
+            </w:r>
+            <w:r>
+              <w:t>de</w:t>
+            </w:r>
+            <w:r>
+              <w:t xml:space="preserve"> los </w:t>
+            </w:r>
+            <w:r>
+              <w:t>productos</w:t>
+            </w:r>
+            <w:r>
+              <w:t xml:space="preserve"> comprados</w:t>
+            </w:r>
+            <w:r>
+              <w:t>.</w:t>
+            </w:r>
+            <w:r>
+              <w:t xml:space="preserve"> </w:t>
+            </w:r>
+            <w:r>
+              <w:t xml:space="preserve">Le interesa que el sistema </w:t>
+            </w:r>
+            <w:r>
+              <w:t xml:space="preserve">agilice este proceso notificándole </w:t>
+            </w:r>
+            <w:r>
+              <w:lastRenderedPageBreak/>
+              <w:t xml:space="preserve">cuando un cliente realice un nuevo pedido </w:t>
+            </w:r>
+            <w:r>
+              <w:t xml:space="preserve">y facilitándole el acceso a la información del mismo </w:t>
+            </w:r>
+            <w:r>
+              <w:t>(id de producto, cantidad, compañía de envíos, etc)</w:t>
+            </w:r>
+            <w:r>
+              <w:t>.</w:t>
+            </w:r>
+          </w:p>
+        </w:tc>
+      </w:tr>
+      <w:tr>
+        <w:tc>
+          <w:tcPr>
+            <w:tcW w:w="3005" w:type="dxa"/>
+          </w:tcPr>
+          <w:p>
+            <w:r>
+              <w:lastRenderedPageBreak/>
+              <w:t xml:space="preserve">Cliente </w:t>
+            </w:r>
+          </w:p>
+        </w:tc>
+        <w:tc>
+          <w:tcPr>
+            <w:tcW w:w="3005" w:type="dxa"/>
+          </w:tcPr>
+          <w:p>
+            <w:r>
+              <w:t>Cliente</w:t>
+            </w:r>
+          </w:p>
+        </w:tc>
+        <w:tc>
+          <w:tcPr>
+            <w:tcW w:w="3006" w:type="dxa"/>
+          </w:tcPr>
+          <w:p>
+            <w:r>
+              <w:t xml:space="preserve">Realiza sus pedidos a través de la tienda en línea. Para esto necesita una interfaz llamativa y sobre todo </w:t>
+            </w:r>
+            <w:r>
+              <w:t>que su uso sea predecible y fácil de usar.</w:t>
+            </w:r>
+          </w:p>
+        </w:tc>
+      </w:tr>
+      <w:tr>
+        <w:tc>
+          <w:tcPr>
+            <w:tcW w:w="3005" w:type="dxa"/>
+          </w:tcPr>
+          <w:p>
+            <w:r>
+              <w:t>Admin_sis</w:t>
+            </w:r>
+          </w:p>
+        </w:tc>
+        <w:tc>
+          <w:tcPr>
+            <w:tcW w:w="3005" w:type="dxa"/>
+          </w:tcPr>
+          <w:p>
+            <w:r>
+              <w:t>Administrador del sistema</w:t>
+            </w:r>
+          </w:p>
+        </w:tc>
+        <w:tc>
+          <w:tcPr>
+            <w:tcW w:w="3006" w:type="dxa"/>
+          </w:tcPr>
+          <w:p>
+            <w:r>
+              <w:t xml:space="preserve">Se encarga del desarrollo y mantenimiento del sistema. Este debe cumplir con las especificaciones y necesidades del cliente. </w:t>
+            </w:r>
+          </w:p>
+        </w:tc>
+      </w:tr>
+    </w:tbl>
+    <w:p/>
+    <w:p>
+      <w:pPr>
+        <w:pStyle w:val="Heading2"/>
+        <w:jc w:val="both"/>
+        <w:rPr>
+          <w:color w:val="auto"/>
+        </w:rPr>
+      </w:pPr>
+      <w:r>
+        <w:rPr>
+          <w:rFonts w:ascii="Calibri" w:hAnsi="Calibri" w:cs="Calibri"/>
+          <w:b/>
+          <w:bCs/>
+          <w:color w:val="auto"/>
+        </w:rPr>
+        <w:t>5.2 Entorno de operación</w:t>
+      </w:r>
+    </w:p>
+    <w:p>
+      <w:pPr>
+        <w:spacing w:line="240" w:lineRule="auto"/>
+        <w:jc w:val="both"/>
+        <w:rPr>
+          <w:rFonts w:ascii="Arial" w:eastAsia="Times New Roman" w:hAnsi="Arial" w:cs="Arial"/>
+          <w:lang w:eastAsia="en-GB"/>
+        </w:rPr>
+      </w:pPr>
     </w:p>
     <w:p>
       <w:pPr>
@@ -160,7 +574,7 @@
           <w:rFonts w:ascii="Arial" w:eastAsia="Times New Roman" w:hAnsi="Arial" w:cs="Arial"/>
           <w:color w:val="000000"/>
           <w:spacing w:val="3"/>
-          <w:lang w:val="es-MX" w:eastAsia="en-GB"/>
+          <w:lang w:eastAsia="en-GB"/>
         </w:rPr>
       </w:pPr>
       <w:r>
@@ -168,14 +582,13 @@
           <w:rFonts w:ascii="Arial" w:eastAsia="Times New Roman" w:hAnsi="Arial" w:cs="Arial"/>
           <w:color w:val="000000"/>
           <w:spacing w:val="3"/>
-          <w:lang w:val="es-MX" w:eastAsia="en-GB"/>
+          <w:lang w:eastAsia="en-GB"/>
         </w:rPr>
         <w:t xml:space="preserve">[1] </w:t>
       </w:r>
       <w:r>
         <w:rPr>
           <w:rFonts w:ascii="Arial" w:hAnsi="Arial" w:cs="Arial"/>
-          <w:lang w:val="es-MX"/>
         </w:rPr>
         <w:t>Asociación Mexicana de Venta Online</w:t>
       </w:r>
@@ -184,14 +597,13 @@
           <w:rFonts w:ascii="Arial" w:eastAsia="Times New Roman" w:hAnsi="Arial" w:cs="Arial"/>
           <w:color w:val="000000"/>
           <w:spacing w:val="3"/>
-          <w:lang w:val="es-MX" w:eastAsia="en-GB"/>
+          <w:lang w:eastAsia="en-GB"/>
         </w:rPr>
         <w:t xml:space="preserve">, </w:t>
       </w:r>
       <w:r>
         <w:rPr>
           <w:rFonts w:ascii="Arial" w:hAnsi="Arial" w:cs="Arial"/>
-          <w:lang w:val="es-MX"/>
         </w:rPr>
         <w:t>Estudio de venta online 2021</w:t>
       </w:r>
@@ -200,47 +612,30 @@
           <w:rFonts w:ascii="Arial" w:eastAsia="Times New Roman" w:hAnsi="Arial" w:cs="Arial"/>
           <w:color w:val="000000"/>
           <w:spacing w:val="3"/>
-          <w:lang w:val="es-MX" w:eastAsia="en-GB"/>
-        </w:rPr>
-        <w:t xml:space="preserve">. </w:t>
+          <w:lang w:eastAsia="en-GB"/>
+        </w:rPr>
+        <w:t xml:space="preserve">. Gobierno de </w:t>
       </w:r>
       <w:r>
         <w:rPr>
           <w:rFonts w:ascii="Arial" w:eastAsia="Times New Roman" w:hAnsi="Arial" w:cs="Arial"/>
           <w:color w:val="000000"/>
           <w:spacing w:val="3"/>
-          <w:lang w:val="es-MX" w:eastAsia="en-GB"/>
-        </w:rPr>
-        <w:t xml:space="preserve">Gobierno de </w:t>
-      </w:r>
-      <w:proofErr w:type="spellStart"/>
+          <w:lang w:eastAsia="en-GB"/>
+        </w:rPr>
+        <w:t>México</w:t>
+      </w:r>
       <w:r>
         <w:rPr>
           <w:rFonts w:ascii="Arial" w:eastAsia="Times New Roman" w:hAnsi="Arial" w:cs="Arial"/>
           <w:color w:val="000000"/>
           <w:spacing w:val="3"/>
-          <w:lang w:val="es-MX" w:eastAsia="en-GB"/>
-        </w:rPr>
-        <w:t>Mexico</w:t>
-      </w:r>
-      <w:proofErr w:type="spellEnd"/>
-      <w:r>
-        <w:rPr>
-          <w:rFonts w:ascii="Arial" w:eastAsia="Times New Roman" w:hAnsi="Arial" w:cs="Arial"/>
-          <w:color w:val="000000"/>
-          <w:spacing w:val="3"/>
-          <w:lang w:val="es-MX" w:eastAsia="en-GB"/>
+          <w:lang w:eastAsia="en-GB"/>
         </w:rPr>
         <w:t>.</w:t>
       </w:r>
     </w:p>
-    <w:p>
-      <w:pPr>
-        <w:rPr>
-          <w:lang w:val="es-MX"/>
-        </w:rPr>
-      </w:pPr>
-    </w:p>
+    <w:p/>
     <w:sectPr>
       <w:pgSz w:w="11906" w:h="16838"/>
       <w:pgMar w:top="1440" w:right="1440" w:bottom="1440" w:left="1440" w:header="708" w:footer="708" w:gutter="0"/>
@@ -649,6 +1044,9 @@
   <w:style w:type="paragraph" w:default="1" w:styleId="Normal">
     <w:name w:val="Normal"/>
     <w:qFormat/>
+    <w:rPr>
+      <w:lang w:val="es-MX"/>
+    </w:rPr>
   </w:style>
   <w:style w:type="paragraph" w:styleId="Heading1">
     <w:name w:val="heading 1"/>
@@ -669,6 +1067,29 @@
       <w:sz w:val="48"/>
       <w:szCs w:val="48"/>
       <w:lang w:eastAsia="en-GB"/>
+    </w:rPr>
+  </w:style>
+  <w:style w:type="paragraph" w:styleId="Heading2">
+    <w:name w:val="heading 2"/>
+    <w:basedOn w:val="Normal"/>
+    <w:next w:val="Normal"/>
+    <w:link w:val="Heading2Char"/>
+    <w:uiPriority w:val="9"/>
+    <w:semiHidden/>
+    <w:unhideWhenUsed/>
+    <w:qFormat/>
+    <w:rsid w:val="00EA004A"/>
+    <w:pPr>
+      <w:keepNext/>
+      <w:keepLines/>
+      <w:spacing w:before="40" w:after="0"/>
+      <w:outlineLvl w:val="1"/>
+    </w:pPr>
+    <w:rPr>
+      <w:rFonts w:asciiTheme="majorHAnsi" w:eastAsiaTheme="majorEastAsia" w:hAnsiTheme="majorHAnsi" w:cstheme="majorBidi"/>
+      <w:color w:val="2F5496" w:themeColor="accent1" w:themeShade="BF"/>
+      <w:sz w:val="26"/>
+      <w:szCs w:val="26"/>
     </w:rPr>
   </w:style>
   <w:style w:type="character" w:default="1" w:styleId="DefaultParagraphFont">
@@ -730,6 +1151,39 @@
       <w:szCs w:val="24"/>
       <w:lang w:eastAsia="en-GB"/>
     </w:rPr>
+  </w:style>
+  <w:style w:type="character" w:customStyle="1" w:styleId="Heading2Char">
+    <w:name w:val="Heading 2 Char"/>
+    <w:basedOn w:val="DefaultParagraphFont"/>
+    <w:link w:val="Heading2"/>
+    <w:uiPriority w:val="9"/>
+    <w:semiHidden/>
+    <w:rsid w:val="00EA004A"/>
+    <w:rPr>
+      <w:rFonts w:asciiTheme="majorHAnsi" w:eastAsiaTheme="majorEastAsia" w:hAnsiTheme="majorHAnsi" w:cstheme="majorBidi"/>
+      <w:color w:val="2F5496" w:themeColor="accent1" w:themeShade="BF"/>
+      <w:sz w:val="26"/>
+      <w:szCs w:val="26"/>
+    </w:rPr>
+  </w:style>
+  <w:style w:type="table" w:styleId="TableGrid">
+    <w:name w:val="Table Grid"/>
+    <w:basedOn w:val="TableNormal"/>
+    <w:uiPriority w:val="39"/>
+    <w:rsid w:val="00EA004A"/>
+    <w:pPr>
+      <w:spacing w:after="0" w:line="240" w:lineRule="auto"/>
+    </w:pPr>
+    <w:tblPr>
+      <w:tblBorders>
+        <w:top w:val="single" w:sz="4" w:space="0" w:color="auto"/>
+        <w:left w:val="single" w:sz="4" w:space="0" w:color="auto"/>
+        <w:bottom w:val="single" w:sz="4" w:space="0" w:color="auto"/>
+        <w:right w:val="single" w:sz="4" w:space="0" w:color="auto"/>
+        <w:insideH w:val="single" w:sz="4" w:space="0" w:color="auto"/>
+        <w:insideV w:val="single" w:sz="4" w:space="0" w:color="auto"/>
+      </w:tblBorders>
+    </w:tblPr>
   </w:style>
 </w:styles>
 </file>

</xml_diff>

<commit_message>
Se agrega el diagrama de contexto en la sección 5.2 (Entorno de operación)
</commit_message>
<xml_diff>
--- a/Sistema ecommerce.docx
+++ b/Sistema ecommerce.docx
@@ -92,7 +92,25 @@
           <w:color w:val="000000"/>
           <w:lang w:eastAsia="en-GB"/>
         </w:rPr>
-        <w:t>Así mismo, en consecuencia, de la actual pandemia por el COVID-19, los consumidores prefieren realizar sus compras desde la seguridad de sus hogares, es por eso que el comercio electrónico experimentó un avance sin precedentes. En México, de acuerdo con el Reporte “Venta Online 2021”, elaborado por la Asociación Mexicana de Venta Online (AMVO), el comercio electrónico alcanzó un crecimiento de 81% en comparación con el año anterior, y representa el 9% de las ventas totales al menudeo.</w:t>
+        <w:t xml:space="preserve">Así mismo, en consecuencia, de la actual pandemia por el COVID-19, los consumidores prefieren realizar sus compras desde la seguridad de sus hogares, es por eso </w:t>
+      </w:r>
+      <w:proofErr w:type="gramStart"/>
+      <w:r>
+        <w:rPr>
+          <w:rFonts w:ascii="Arial" w:eastAsia="Times New Roman" w:hAnsi="Arial" w:cs="Arial"/>
+          <w:color w:val="000000"/>
+          <w:lang w:eastAsia="en-GB"/>
+        </w:rPr>
+        <w:t>que</w:t>
+      </w:r>
+      <w:proofErr w:type="gramEnd"/>
+      <w:r>
+        <w:rPr>
+          <w:rFonts w:ascii="Arial" w:eastAsia="Times New Roman" w:hAnsi="Arial" w:cs="Arial"/>
+          <w:color w:val="000000"/>
+          <w:lang w:eastAsia="en-GB"/>
+        </w:rPr>
+        <w:t xml:space="preserve"> el comercio electrónico experimentó un avance sin precedentes. En México, de acuerdo con el Reporte “Venta Online 2021”, elaborado por la Asociación Mexicana de Venta Online (AMVO), el comercio electrónico alcanzó un crecimiento de 81% en comparación con el año anterior, y representa el 9% de las ventas totales al menudeo.</w:t>
       </w:r>
       <w:r>
         <w:rPr>
@@ -121,6 +139,7 @@
         </w:rPr>
         <w:t xml:space="preserve">Con lo expuesto anteriormente, se pretende utilizar estas tecnologías para analizar, diseñar y dar una propuesta de implementación de un sistema de gestión de ventas utilizando los medios electrónicos para realizar ventas de componentes para PC, enfocados principalmente en </w:t>
       </w:r>
+      <w:proofErr w:type="spellStart"/>
       <w:r>
         <w:rPr>
           <w:rFonts w:ascii="Arial" w:eastAsia="Times New Roman" w:hAnsi="Arial" w:cs="Arial"/>
@@ -131,6 +150,7 @@
         </w:rPr>
         <w:t>gaming</w:t>
       </w:r>
+      <w:proofErr w:type="spellEnd"/>
       <w:r>
         <w:rPr>
           <w:rFonts w:ascii="Arial" w:eastAsia="Times New Roman" w:hAnsi="Arial" w:cs="Arial"/>
@@ -165,7 +185,29 @@
           <w:sz w:val="32"/>
           <w:szCs w:val="32"/>
         </w:rPr>
-        <w:t>5 Contexto del problema</w:t>
+        <w:t xml:space="preserve">5 </w:t>
+      </w:r>
+      <w:proofErr w:type="gramStart"/>
+      <w:r>
+        <w:rPr>
+          <w:rFonts w:ascii="Calibri" w:hAnsi="Calibri" w:cs="Calibri"/>
+          <w:b w:val="0"/>
+          <w:bCs w:val="0"/>
+          <w:sz w:val="32"/>
+          <w:szCs w:val="32"/>
+        </w:rPr>
+        <w:t>Contexto</w:t>
+      </w:r>
+      <w:proofErr w:type="gramEnd"/>
+      <w:r>
+        <w:rPr>
+          <w:rFonts w:ascii="Calibri" w:hAnsi="Calibri" w:cs="Calibri"/>
+          <w:b w:val="0"/>
+          <w:bCs w:val="0"/>
+          <w:sz w:val="32"/>
+          <w:szCs w:val="32"/>
+        </w:rPr>
+        <w:t xml:space="preserve"> del problema</w:t>
       </w:r>
     </w:p>
     <w:p/>
@@ -187,8 +229,19 @@
           <w:bCs/>
           <w:color w:val="auto"/>
         </w:rPr>
-        <w:t>5.1 Involucrados o Stakeholders</w:t>
-      </w:r>
+        <w:t xml:space="preserve">5.1 Involucrados o </w:t>
+      </w:r>
+      <w:proofErr w:type="spellStart"/>
+      <w:r>
+        <w:rPr>
+          <w:rFonts w:ascii="Calibri" w:hAnsi="Calibri" w:cs="Calibri"/>
+          <w:b/>
+          <w:bCs/>
+          <w:color w:val="auto"/>
+        </w:rPr>
+        <w:t>Stakeholders</w:t>
+      </w:r>
+      <w:proofErr w:type="spellEnd"/>
     </w:p>
     <w:p/>
     <w:tbl>
@@ -273,9 +326,11 @@
             <w:tcW w:w="3005" w:type="dxa"/>
           </w:tcPr>
           <w:p>
+            <w:proofErr w:type="spellStart"/>
             <w:r>
               <w:t>Rep_store</w:t>
             </w:r>
+            <w:proofErr w:type="spellEnd"/>
           </w:p>
         </w:tc>
         <w:tc>
@@ -284,7 +339,15 @@
           </w:tcPr>
           <w:p>
             <w:r>
-              <w:t xml:space="preserve">Representante de tienda gammer. </w:t>
+              <w:t xml:space="preserve">Representante de tienda </w:t>
+            </w:r>
+            <w:proofErr w:type="spellStart"/>
+            <w:r>
+              <w:t>gammer</w:t>
+            </w:r>
+            <w:proofErr w:type="spellEnd"/>
+            <w:r>
+              <w:t xml:space="preserve">. </w:t>
             </w:r>
           </w:p>
         </w:tc>
@@ -330,9 +393,11 @@
             <w:tcW w:w="3005" w:type="dxa"/>
           </w:tcPr>
           <w:p>
+            <w:proofErr w:type="spellStart"/>
             <w:r>
               <w:t>Enc_inv</w:t>
             </w:r>
+            <w:proofErr w:type="spellEnd"/>
           </w:p>
         </w:tc>
         <w:tc>
@@ -377,9 +442,11 @@
             <w:tcW w:w="3005" w:type="dxa"/>
           </w:tcPr>
           <w:p>
+            <w:proofErr w:type="spellStart"/>
             <w:r>
               <w:t>Enc_ventas</w:t>
             </w:r>
+            <w:proofErr w:type="spellEnd"/>
           </w:p>
         </w:tc>
         <w:tc>
@@ -456,10 +523,26 @@
               <w:t xml:space="preserve">cuando un cliente realice un nuevo pedido </w:t>
             </w:r>
             <w:r>
-              <w:t xml:space="preserve">y facilitándole el acceso a la información del mismo </w:t>
-            </w:r>
-            <w:r>
-              <w:t>(id de producto, cantidad, compañía de envíos, etc)</w:t>
+              <w:t xml:space="preserve">y facilitándole el acceso a la información </w:t>
+            </w:r>
+            <w:proofErr w:type="gramStart"/>
+            <w:r>
+              <w:t>del mismo</w:t>
+            </w:r>
+            <w:proofErr w:type="gramEnd"/>
+            <w:r>
+              <w:t xml:space="preserve"> </w:t>
+            </w:r>
+            <w:r>
+              <w:t xml:space="preserve">(id de producto, cantidad, compañía de envíos, </w:t>
+            </w:r>
+            <w:proofErr w:type="spellStart"/>
+            <w:r>
+              <w:t>etc</w:t>
+            </w:r>
+            <w:proofErr w:type="spellEnd"/>
+            <w:r>
+              <w:t>)</w:t>
             </w:r>
             <w:r>
               <w:t>.</w:t>
@@ -509,9 +592,11 @@
             <w:tcW w:w="3005" w:type="dxa"/>
           </w:tcPr>
           <w:p>
+            <w:proofErr w:type="spellStart"/>
             <w:r>
               <w:t>Admin_sis</w:t>
             </w:r>
+            <w:proofErr w:type="spellEnd"/>
           </w:p>
         </w:tc>
         <w:tc>
@@ -567,6 +652,66 @@
     </w:p>
     <w:p>
       <w:pPr>
+        <w:spacing w:line="240" w:lineRule="auto"/>
+        <w:rPr>
+          <w:rFonts w:ascii="Arial" w:eastAsia="Times New Roman" w:hAnsi="Arial" w:cs="Arial"/>
+          <w:lang w:val="en-GB" w:eastAsia="en-GB"/>
+        </w:rPr>
+      </w:pPr>
+      <w:r>
+        <w:rPr>
+          <w:rFonts w:ascii="Arial" w:eastAsia="Times New Roman" w:hAnsi="Arial" w:cs="Arial"/>
+          <w:noProof/>
+          <w:lang w:val="en-GB" w:eastAsia="en-GB"/>
+        </w:rPr>
+        <w:drawing>
+          <wp:inline distT="0" distB="0" distL="0" distR="0" wp14:anchorId="0A210077" wp14:editId="2859807A">
+            <wp:extent cx="5731510" cy="2865755"/>
+            <wp:effectExtent l="0" t="0" r="0" b="0"/>
+            <wp:docPr id="4" name="Graphic 4"/>
+            <wp:cNvGraphicFramePr>
+              <a:graphicFrameLocks xmlns:a="http://schemas.openxmlformats.org/drawingml/2006/main" noChangeAspect="1"/>
+            </wp:cNvGraphicFramePr>
+            <a:graphic xmlns:a="http://schemas.openxmlformats.org/drawingml/2006/main">
+              <a:graphicData uri="http://schemas.openxmlformats.org/drawingml/2006/picture">
+                <pic:pic xmlns:pic="http://schemas.openxmlformats.org/drawingml/2006/picture">
+                  <pic:nvPicPr>
+                    <pic:cNvPr id="4" name="Graphic 4"/>
+                    <pic:cNvPicPr/>
+                  </pic:nvPicPr>
+                  <pic:blipFill>
+                    <a:blip r:embed="rId4">
+                      <a:extLst>
+                        <a:ext uri="{28A0092B-C50C-407E-A947-70E740481C1C}">
+                          <a14:useLocalDpi xmlns:a14="http://schemas.microsoft.com/office/drawing/2010/main" val="0"/>
+                        </a:ext>
+                        <a:ext uri="{96DAC541-7B7A-43D3-8B79-37D633B846F1}">
+                          <asvg:svgBlip xmlns:asvg="http://schemas.microsoft.com/office/drawing/2016/SVG/main" r:embed="rId5"/>
+                        </a:ext>
+                      </a:extLst>
+                    </a:blip>
+                    <a:stretch>
+                      <a:fillRect/>
+                    </a:stretch>
+                  </pic:blipFill>
+                  <pic:spPr>
+                    <a:xfrm>
+                      <a:off x="0" y="0"/>
+                      <a:ext cx="5731510" cy="2865755"/>
+                    </a:xfrm>
+                    <a:prstGeom prst="rect">
+                      <a:avLst/>
+                    </a:prstGeom>
+                  </pic:spPr>
+                </pic:pic>
+              </a:graphicData>
+            </a:graphic>
+          </wp:inline>
+        </w:drawing>
+      </w:r>
+    </w:p>
+    <w:p>
+      <w:pPr>
         <w:shd w:val="clear" w:color="auto" w:fill="FFFFFF"/>
         <w:spacing w:after="0" w:line="405" w:lineRule="atLeast"/>
         <w:textAlignment w:val="baseline"/>
@@ -635,7 +780,13 @@
         <w:t>.</w:t>
       </w:r>
     </w:p>
-    <w:p/>
+    <w:p>
+      <w:pPr>
+        <w:rPr>
+          <w:lang w:val="en-GB"/>
+        </w:rPr>
+      </w:pPr>
+    </w:p>
     <w:sectPr>
       <w:pgSz w:w="11906" w:h="16838"/>
       <w:pgMar w:top="1440" w:right="1440" w:bottom="1440" w:left="1440" w:header="708" w:footer="708" w:gutter="0"/>

</xml_diff>

<commit_message>
Se agrega la parte final de la sección 5.2
</commit_message>
<xml_diff>
--- a/Sistema ecommerce.docx
+++ b/Sistema ecommerce.docx
@@ -92,25 +92,7 @@
           <w:color w:val="000000"/>
           <w:lang w:eastAsia="en-GB"/>
         </w:rPr>
-        <w:t xml:space="preserve">Así mismo, en consecuencia, de la actual pandemia por el COVID-19, los consumidores prefieren realizar sus compras desde la seguridad de sus hogares, es por eso </w:t>
-      </w:r>
-      <w:proofErr w:type="gramStart"/>
-      <w:r>
-        <w:rPr>
-          <w:rFonts w:ascii="Arial" w:eastAsia="Times New Roman" w:hAnsi="Arial" w:cs="Arial"/>
-          <w:color w:val="000000"/>
-          <w:lang w:eastAsia="en-GB"/>
-        </w:rPr>
-        <w:t>que</w:t>
-      </w:r>
-      <w:proofErr w:type="gramEnd"/>
-      <w:r>
-        <w:rPr>
-          <w:rFonts w:ascii="Arial" w:eastAsia="Times New Roman" w:hAnsi="Arial" w:cs="Arial"/>
-          <w:color w:val="000000"/>
-          <w:lang w:eastAsia="en-GB"/>
-        </w:rPr>
-        <w:t xml:space="preserve"> el comercio electrónico experimentó un avance sin precedentes. En México, de acuerdo con el Reporte “Venta Online 2021”, elaborado por la Asociación Mexicana de Venta Online (AMVO), el comercio electrónico alcanzó un crecimiento de 81% en comparación con el año anterior, y representa el 9% de las ventas totales al menudeo.</w:t>
+        <w:t>Así mismo, en consecuencia, de la actual pandemia por el COVID-19, los consumidores prefieren realizar sus compras desde la seguridad de sus hogares, es por eso que el comercio electrónico experimentó un avance sin precedentes. En México, de acuerdo con el Reporte “Venta Online 2021”, elaborado por la Asociación Mexicana de Venta Online (AMVO), el comercio electrónico alcanzó un crecimiento de 81% en comparación con el año anterior, y representa el 9% de las ventas totales al menudeo.</w:t>
       </w:r>
       <w:r>
         <w:rPr>
@@ -185,29 +167,7 @@
           <w:sz w:val="32"/>
           <w:szCs w:val="32"/>
         </w:rPr>
-        <w:t xml:space="preserve">5 </w:t>
-      </w:r>
-      <w:proofErr w:type="gramStart"/>
-      <w:r>
-        <w:rPr>
-          <w:rFonts w:ascii="Calibri" w:hAnsi="Calibri" w:cs="Calibri"/>
-          <w:b w:val="0"/>
-          <w:bCs w:val="0"/>
-          <w:sz w:val="32"/>
-          <w:szCs w:val="32"/>
-        </w:rPr>
-        <w:t>Contexto</w:t>
-      </w:r>
-      <w:proofErr w:type="gramEnd"/>
-      <w:r>
-        <w:rPr>
-          <w:rFonts w:ascii="Calibri" w:hAnsi="Calibri" w:cs="Calibri"/>
-          <w:b w:val="0"/>
-          <w:bCs w:val="0"/>
-          <w:sz w:val="32"/>
-          <w:szCs w:val="32"/>
-        </w:rPr>
-        <w:t xml:space="preserve"> del problema</w:t>
+        <w:t>5 Contexto del problema</w:t>
       </w:r>
     </w:p>
     <w:p/>
@@ -362,22 +322,7 @@
           </w:p>
           <w:p>
             <w:r>
-              <w:t>S</w:t>
-            </w:r>
-            <w:r>
-              <w:t>e encarga del s</w:t>
-            </w:r>
-            <w:r>
-              <w:t>eguimiento del desarrollo del proyecto.</w:t>
-            </w:r>
-            <w:r>
-              <w:t xml:space="preserve"> </w:t>
-            </w:r>
-            <w:r>
-              <w:t xml:space="preserve">Aprueba </w:t>
-            </w:r>
-            <w:r>
-              <w:t xml:space="preserve">los cambios y avances realizados en el sistema. </w:t>
+              <w:t xml:space="preserve">Se encarga del seguimiento del desarrollo del proyecto. Aprueba los cambios y avances realizados en el sistema. </w:t>
             </w:r>
           </w:p>
           <w:p>
@@ -507,10 +452,7 @@
               <w:t xml:space="preserve"> comprados</w:t>
             </w:r>
             <w:r>
-              <w:t>.</w:t>
-            </w:r>
-            <w:r>
-              <w:t xml:space="preserve"> </w:t>
+              <w:t xml:space="preserve">. </w:t>
             </w:r>
             <w:r>
               <w:t xml:space="preserve">Le interesa que el sistema </w:t>
@@ -523,18 +465,7 @@
               <w:t xml:space="preserve">cuando un cliente realice un nuevo pedido </w:t>
             </w:r>
             <w:r>
-              <w:t xml:space="preserve">y facilitándole el acceso a la información </w:t>
-            </w:r>
-            <w:proofErr w:type="gramStart"/>
-            <w:r>
-              <w:t>del mismo</w:t>
-            </w:r>
-            <w:proofErr w:type="gramEnd"/>
-            <w:r>
-              <w:t xml:space="preserve"> </w:t>
-            </w:r>
-            <w:r>
-              <w:t xml:space="preserve">(id de producto, cantidad, compañía de envíos, </w:t>
+              <w:t xml:space="preserve">y facilitándole el acceso a la información del mismo (id de producto, cantidad, compañía de envíos, </w:t>
             </w:r>
             <w:proofErr w:type="spellStart"/>
             <w:r>
@@ -542,10 +473,7 @@
             </w:r>
             <w:proofErr w:type="spellEnd"/>
             <w:r>
-              <w:t>)</w:t>
-            </w:r>
-            <w:r>
-              <w:t>.</w:t>
+              <w:t>).</w:t>
             </w:r>
           </w:p>
         </w:tc>
@@ -729,6 +657,161 @@
           <w:spacing w:val="3"/>
           <w:lang w:eastAsia="en-GB"/>
         </w:rPr>
+        <w:t xml:space="preserve">El sistema estará diseñado para que un </w:t>
+      </w:r>
+      <w:r>
+        <w:rPr>
+          <w:rFonts w:ascii="Arial" w:eastAsia="Times New Roman" w:hAnsi="Arial" w:cs="Arial"/>
+          <w:color w:val="000000"/>
+          <w:spacing w:val="3"/>
+          <w:lang w:eastAsia="en-GB"/>
+        </w:rPr>
+        <w:t>número</w:t>
+      </w:r>
+      <w:r>
+        <w:rPr>
+          <w:rFonts w:ascii="Arial" w:eastAsia="Times New Roman" w:hAnsi="Arial" w:cs="Arial"/>
+          <w:color w:val="000000"/>
+          <w:spacing w:val="3"/>
+          <w:lang w:eastAsia="en-GB"/>
+        </w:rPr>
+        <w:t xml:space="preserve"> indeterminado de cuentas de usuarios se registren, esta cantidad estará limitado a la capacidad de almacenamiento del hosting. En cuanto al flujo mensual de clientes registrados y sin registrar, se planea que en un principio sea de 500 usuarios, lo que equivale a un promedio de 16 personas al día. Por supuesto que, si esto no llega a ser suficiente, podría aumentarse el ancho de banda en el plan de hosting.</w:t>
+      </w:r>
+    </w:p>
+    <w:p>
+      <w:pPr>
+        <w:shd w:val="clear" w:color="auto" w:fill="FFFFFF"/>
+        <w:spacing w:after="0" w:line="405" w:lineRule="atLeast"/>
+        <w:textAlignment w:val="baseline"/>
+        <w:rPr>
+          <w:rFonts w:ascii="Arial" w:eastAsia="Times New Roman" w:hAnsi="Arial" w:cs="Arial"/>
+          <w:color w:val="000000"/>
+          <w:spacing w:val="3"/>
+          <w:lang w:eastAsia="en-GB"/>
+        </w:rPr>
+      </w:pPr>
+      <w:r>
+        <w:rPr>
+          <w:rFonts w:ascii="Arial" w:eastAsia="Times New Roman" w:hAnsi="Arial" w:cs="Arial"/>
+          <w:color w:val="000000"/>
+          <w:spacing w:val="3"/>
+          <w:lang w:eastAsia="en-GB"/>
+        </w:rPr>
+        <w:t>El sistema estará disponible las 24 horas del día, los 7 días de la semana. Las compras serán gestionadas en un máximo de 24 horas después de haber realizado el pago.</w:t>
+      </w:r>
+    </w:p>
+    <w:p>
+      <w:pPr>
+        <w:shd w:val="clear" w:color="auto" w:fill="FFFFFF"/>
+        <w:spacing w:after="0" w:line="405" w:lineRule="atLeast"/>
+        <w:textAlignment w:val="baseline"/>
+        <w:rPr>
+          <w:rFonts w:ascii="Arial" w:eastAsia="Times New Roman" w:hAnsi="Arial" w:cs="Arial"/>
+          <w:color w:val="000000"/>
+          <w:spacing w:val="3"/>
+          <w:lang w:eastAsia="en-GB"/>
+        </w:rPr>
+      </w:pPr>
+      <w:r>
+        <w:rPr>
+          <w:rFonts w:ascii="Arial" w:eastAsia="Times New Roman" w:hAnsi="Arial" w:cs="Arial"/>
+          <w:color w:val="000000"/>
+          <w:spacing w:val="3"/>
+          <w:lang w:eastAsia="en-GB"/>
+        </w:rPr>
+        <w:lastRenderedPageBreak/>
+        <w:t>Al estar alojada en la web, la página funcionará correctamente en cualquier sistema operativo con el uso de cualquier navegador.</w:t>
+      </w:r>
+    </w:p>
+    <w:p>
+      <w:pPr>
+        <w:shd w:val="clear" w:color="auto" w:fill="FFFFFF"/>
+        <w:spacing w:after="0" w:line="405" w:lineRule="atLeast"/>
+        <w:textAlignment w:val="baseline"/>
+        <w:rPr>
+          <w:rFonts w:ascii="Arial" w:eastAsia="Times New Roman" w:hAnsi="Arial" w:cs="Arial"/>
+          <w:color w:val="000000"/>
+          <w:spacing w:val="3"/>
+          <w:lang w:eastAsia="en-GB"/>
+        </w:rPr>
+      </w:pPr>
+      <w:r>
+        <w:rPr>
+          <w:rFonts w:ascii="Arial" w:eastAsia="Times New Roman" w:hAnsi="Arial" w:cs="Arial"/>
+          <w:color w:val="000000"/>
+          <w:spacing w:val="3"/>
+          <w:lang w:eastAsia="en-GB"/>
+        </w:rPr>
+        <w:t>Se contará con una base de datos, donde además de almacenar los detalles y especificaciones de los productos en venta, también se almacenará la información de los clientes que se registren.</w:t>
+      </w:r>
+    </w:p>
+    <w:p>
+      <w:pPr>
+        <w:shd w:val="clear" w:color="auto" w:fill="FFFFFF"/>
+        <w:spacing w:after="0" w:line="405" w:lineRule="atLeast"/>
+        <w:textAlignment w:val="baseline"/>
+        <w:rPr>
+          <w:rFonts w:ascii="Arial" w:eastAsia="Times New Roman" w:hAnsi="Arial" w:cs="Arial"/>
+          <w:color w:val="000000"/>
+          <w:spacing w:val="3"/>
+          <w:lang w:eastAsia="en-GB"/>
+        </w:rPr>
+      </w:pPr>
+    </w:p>
+    <w:p>
+      <w:pPr>
+        <w:shd w:val="clear" w:color="auto" w:fill="FFFFFF"/>
+        <w:spacing w:after="0" w:line="405" w:lineRule="atLeast"/>
+        <w:textAlignment w:val="baseline"/>
+        <w:rPr>
+          <w:rFonts w:ascii="Arial" w:eastAsia="Times New Roman" w:hAnsi="Arial" w:cs="Arial"/>
+          <w:color w:val="000000"/>
+          <w:spacing w:val="3"/>
+          <w:lang w:eastAsia="en-GB"/>
+        </w:rPr>
+      </w:pPr>
+      <w:r>
+        <w:rPr>
+          <w:rFonts w:ascii="Arial" w:eastAsia="Times New Roman" w:hAnsi="Arial" w:cs="Arial"/>
+          <w:color w:val="000000"/>
+          <w:spacing w:val="3"/>
+          <w:lang w:eastAsia="en-GB"/>
+        </w:rPr>
+        <w:t>REFERENCIAS</w:t>
+      </w:r>
+    </w:p>
+    <w:p>
+      <w:pPr>
+        <w:shd w:val="clear" w:color="auto" w:fill="FFFFFF"/>
+        <w:spacing w:after="0" w:line="405" w:lineRule="atLeast"/>
+        <w:textAlignment w:val="baseline"/>
+        <w:rPr>
+          <w:rFonts w:ascii="Arial" w:eastAsia="Times New Roman" w:hAnsi="Arial" w:cs="Arial"/>
+          <w:color w:val="000000"/>
+          <w:spacing w:val="3"/>
+          <w:lang w:eastAsia="en-GB"/>
+        </w:rPr>
+      </w:pPr>
+    </w:p>
+    <w:p>
+      <w:pPr>
+        <w:shd w:val="clear" w:color="auto" w:fill="FFFFFF"/>
+        <w:spacing w:after="0" w:line="405" w:lineRule="atLeast"/>
+        <w:textAlignment w:val="baseline"/>
+        <w:rPr>
+          <w:rFonts w:ascii="Arial" w:eastAsia="Times New Roman" w:hAnsi="Arial" w:cs="Arial"/>
+          <w:color w:val="000000"/>
+          <w:spacing w:val="3"/>
+          <w:lang w:eastAsia="en-GB"/>
+        </w:rPr>
+      </w:pPr>
+      <w:r>
+        <w:rPr>
+          <w:rFonts w:ascii="Arial" w:eastAsia="Times New Roman" w:hAnsi="Arial" w:cs="Arial"/>
+          <w:color w:val="000000"/>
+          <w:spacing w:val="3"/>
+          <w:lang w:eastAsia="en-GB"/>
+        </w:rPr>
         <w:t xml:space="preserve">[1] </w:t>
       </w:r>
       <w:r>
@@ -780,13 +863,7 @@
         <w:t>.</w:t>
       </w:r>
     </w:p>
-    <w:p>
-      <w:pPr>
-        <w:rPr>
-          <w:lang w:val="en-GB"/>
-        </w:rPr>
-      </w:pPr>
-    </w:p>
+    <w:p/>
     <w:sectPr>
       <w:pgSz w:w="11906" w:h="16838"/>
       <w:pgMar w:top="1440" w:right="1440" w:bottom="1440" w:left="1440" w:header="708" w:footer="708" w:gutter="0"/>

</xml_diff>